<commit_message>
updated resume by expanding on database accomplishments
</commit_message>
<xml_diff>
--- a/Justin Hoyt Résumé.docx
+++ b/Justin Hoyt Résumé.docx
@@ -80,7 +80,7 @@
         <w:rPr>
           <w:b/>
         </w:rPr>
-        <w:t>3.86</w:t>
+        <w:t>3.85</w:t>
       </w:r>
       <w:r>
         <w:rPr>
@@ -124,8 +124,6 @@
       <w:r>
         <w:t>Skills</w:t>
       </w:r>
-      <w:bookmarkStart w:id="0" w:name="_GoBack"/>
-      <w:bookmarkEnd w:id="0"/>
     </w:p>
     <w:sdt>
       <w:sdtPr>
@@ -157,10 +155,10 @@
             <w:spacing w:before="120"/>
           </w:pPr>
           <w:r>
-            <w:t>C</w:t>
+            <w:t>Prior experience</w:t>
           </w:r>
           <w:r>
-            <w:t xml:space="preserve">apable </w:t>
+            <w:t xml:space="preserve"> </w:t>
           </w:r>
           <w:r>
             <w:t>with</w:t>
@@ -334,7 +332,13 @@
         <w:spacing w:before="120"/>
       </w:pPr>
       <w:r>
-        <w:t>Wrote numerous scripts to automate production moves and DevOps tasks</w:t>
+        <w:t xml:space="preserve">Wrote numerous </w:t>
+      </w:r>
+      <w:r>
+        <w:t xml:space="preserve">Python and Bash </w:t>
+      </w:r>
+      <w:r>
+        <w:t>scripts to automate production moves and DevOps tasks</w:t>
       </w:r>
     </w:p>
     <w:p>
@@ -342,34 +346,59 @@
         <w:pStyle w:val="ListBullet"/>
       </w:pPr>
       <w:r>
-        <w:t>Created</w:t>
-      </w:r>
-      <w:r>
-        <w:t xml:space="preserve"> development database and migrations under version control using Flyway</w:t>
+        <w:t>I</w:t>
+      </w:r>
+      <w:r>
+        <w:t>ncrease</w:t>
+      </w:r>
+      <w:r>
+        <w:t>d</w:t>
+      </w:r>
+      <w:r>
+        <w:t xml:space="preserve"> productivity </w:t>
+      </w:r>
+      <w:r>
+        <w:t>by creating</w:t>
+      </w:r>
+      <w:r>
+        <w:t xml:space="preserve"> </w:t>
+      </w:r>
+      <w:r>
+        <w:t xml:space="preserve">local </w:t>
+      </w:r>
+      <w:r>
+        <w:t>database</w:t>
+      </w:r>
+      <w:r>
+        <w:t>s</w:t>
+      </w:r>
+      <w:r>
+        <w:t xml:space="preserve"> </w:t>
+      </w:r>
+      <w:r>
+        <w:t xml:space="preserve">to </w:t>
+      </w:r>
+      <w:r>
+        <w:t>decouple</w:t>
+      </w:r>
+      <w:r>
+        <w:t xml:space="preserve"> </w:t>
+      </w:r>
+      <w:r>
+        <w:t>development environments</w:t>
       </w:r>
     </w:p>
     <w:p>
       <w:pPr>
         <w:pStyle w:val="ListBullet"/>
-        <w:tabs>
-          <w:tab w:val="right" w:pos="10080"/>
-        </w:tabs>
-        <w:spacing w:before="120"/>
-      </w:pPr>
-      <w:r>
-        <w:t xml:space="preserve">Increased developer efficiency by 18% </w:t>
-      </w:r>
-      <w:r>
-        <w:t>with</w:t>
-      </w:r>
-      <w:r>
-        <w:t xml:space="preserve"> open source class redefinition</w:t>
-      </w:r>
-      <w:r>
-        <w:t xml:space="preserve"> tool</w:t>
-      </w:r>
-      <w:r>
-        <w:t xml:space="preserve"> </w:t>
+      </w:pPr>
+      <w:bookmarkStart w:id="0" w:name="_GoBack"/>
+      <w:bookmarkEnd w:id="0"/>
+      <w:r>
+        <w:t xml:space="preserve">Put database schema in version control with a migration based approach </w:t>
+      </w:r>
+      <w:r>
+        <w:t>using Flyway</w:t>
       </w:r>
     </w:p>
     <w:p>
@@ -4457,6 +4486,7 @@
   </w:compat>
   <w:rsids>
     <w:rsidRoot w:val="00AD2B2E"/>
+    <w:rsid w:val="00157094"/>
     <w:rsid w:val="0024381B"/>
     <w:rsid w:val="00277BDC"/>
     <w:rsid w:val="002A4E66"/>
@@ -4481,6 +4511,7 @@
     <w:rsid w:val="00BC2901"/>
     <w:rsid w:val="00D25265"/>
     <w:rsid w:val="00DA191F"/>
+    <w:rsid w:val="00EB480D"/>
     <w:rsid w:val="00F20275"/>
     <w:rsid w:val="00FB690B"/>
   </w:rsids>
@@ -5334,7 +5365,7 @@
 </file>
 
 <file path=customXml/itemProps1.xml><?xml version="1.0" encoding="utf-8"?>
-<ds:datastoreItem xmlns:ds="http://schemas.openxmlformats.org/officeDocument/2006/customXml" ds:itemID="{3C4E0021-9A6D-5C40-B95B-BAB08C298CC6}">
+<ds:datastoreItem xmlns:ds="http://schemas.openxmlformats.org/officeDocument/2006/customXml" ds:itemID="{C06A8735-029A-AF4B-87F8-D26D8D8FB0A2}">
   <ds:schemaRefs>
     <ds:schemaRef ds:uri="http://schemas.openxmlformats.org/officeDocument/2006/bibliography"/>
   </ds:schemaRefs>

</xml_diff>